<commit_message>
final cheat sheet from midterm
</commit_message>
<xml_diff>
--- a/Avdon Cheat Sheet.docx
+++ b/Avdon Cheat Sheet.docx
@@ -286,17 +286,7 @@
           <w:sz w:val="12"/>
           <w:szCs w:val="12"/>
         </w:rPr>
-        <w:t>T</w:t>
-      </w:r>
-      <w:r>
-        <w:rPr>
-          <w:rFonts w:ascii="Calibri" w:eastAsia="Times New Roman" w:hAnsi="Calibri" w:cs="Calibri"/>
-          <w:b/>
-          <w:bCs/>
-          <w:sz w:val="12"/>
-          <w:szCs w:val="12"/>
-        </w:rPr>
-        <w:t>hread</w:t>
+        <w:t>Thread</w:t>
       </w:r>
     </w:p>
     <w:p>
@@ -484,23 +474,7 @@
           <w:sz w:val="12"/>
           <w:szCs w:val="12"/>
         </w:rPr>
-        <w:t>8)  The management of multiple processes within a uniprocessor system is _________</w:t>
-      </w:r>
-      <w:r>
-        <w:rPr>
-          <w:rFonts w:ascii="Calibri" w:eastAsia="Times New Roman" w:hAnsi="Calibri" w:cs="Calibri"/>
-          <w:sz w:val="12"/>
-          <w:szCs w:val="12"/>
-        </w:rPr>
-        <w:t>_.</w:t>
-      </w:r>
-      <w:r>
-        <w:rPr>
-          <w:rFonts w:ascii="Calibri" w:eastAsia="Times New Roman" w:hAnsi="Calibri" w:cs="Calibri"/>
-          <w:sz w:val="12"/>
-          <w:szCs w:val="12"/>
-        </w:rPr>
-        <w:t xml:space="preserve"> </w:t>
+        <w:t xml:space="preserve">8)  The management of multiple processes within a uniprocessor system is __________. </w:t>
       </w:r>
     </w:p>
     <w:p>
@@ -1339,23 +1313,7 @@
           <w:sz w:val="12"/>
           <w:szCs w:val="12"/>
         </w:rPr>
-        <w:t>22</w:t>
-      </w:r>
-      <w:r>
-        <w:rPr>
-          <w:rFonts w:ascii="Calibri" w:eastAsia="Times New Roman" w:hAnsi="Calibri" w:cs="Calibri"/>
-          <w:sz w:val="12"/>
-          <w:szCs w:val="12"/>
-        </w:rPr>
-        <w:t>) Thread</w:t>
-      </w:r>
-      <w:r>
-        <w:rPr>
-          <w:rFonts w:ascii="Calibri" w:eastAsia="Times New Roman" w:hAnsi="Calibri" w:cs="Calibri"/>
-          <w:sz w:val="12"/>
-          <w:szCs w:val="12"/>
-        </w:rPr>
-        <w:t xml:space="preserve">-local storage is data that ____. </w:t>
+        <w:t xml:space="preserve">22) Thread-local storage is data that ____. </w:t>
       </w:r>
     </w:p>
     <w:p>
@@ -1431,23 +1389,7 @@
           <w:sz w:val="12"/>
           <w:szCs w:val="12"/>
         </w:rPr>
-        <w:t>24) In Pthreads, a parent uses the pthread_</w:t>
-      </w:r>
-      <w:r>
-        <w:rPr>
-          <w:rFonts w:ascii="Calibri" w:eastAsia="Times New Roman" w:hAnsi="Calibri" w:cs="Calibri"/>
-          <w:sz w:val="12"/>
-          <w:szCs w:val="12"/>
-        </w:rPr>
-        <w:t>join (</w:t>
-      </w:r>
-      <w:r>
-        <w:rPr>
-          <w:rFonts w:ascii="Calibri" w:eastAsia="Times New Roman" w:hAnsi="Calibri" w:cs="Calibri"/>
-          <w:sz w:val="12"/>
-          <w:szCs w:val="12"/>
-        </w:rPr>
-        <w:t xml:space="preserve">) function to: </w:t>
+        <w:t xml:space="preserve">24) In Pthreads, a parent uses the pthread_join () function to: </w:t>
       </w:r>
     </w:p>
     <w:p>
@@ -1507,27 +1449,7 @@
           <w:sz w:val="12"/>
           <w:szCs w:val="12"/>
         </w:rPr>
-        <w:t xml:space="preserve">is a </w:t>
-      </w:r>
-      <w:r>
-        <w:rPr>
-          <w:rFonts w:ascii="Calibri" w:eastAsia="Times New Roman" w:hAnsi="Calibri" w:cs="Calibri"/>
-          <w:b/>
-          <w:bCs/>
-          <w:sz w:val="12"/>
-          <w:szCs w:val="12"/>
-        </w:rPr>
-        <w:t>Boolean</w:t>
-      </w:r>
-      <w:r>
-        <w:rPr>
-          <w:rFonts w:ascii="Calibri" w:eastAsia="Times New Roman" w:hAnsi="Calibri" w:cs="Calibri"/>
-          <w:b/>
-          <w:bCs/>
-          <w:sz w:val="12"/>
-          <w:szCs w:val="12"/>
-        </w:rPr>
-        <w:t xml:space="preserve"> variable</w:t>
+        <w:t>is a Boolean variable</w:t>
       </w:r>
     </w:p>
     <w:p>
@@ -1894,23 +1816,7 @@
           <w:sz w:val="12"/>
           <w:szCs w:val="12"/>
         </w:rPr>
-        <w:t>27</w:t>
-      </w:r>
-      <w:r>
-        <w:rPr>
-          <w:rFonts w:ascii="Calibri" w:hAnsi="Calibri" w:cs="Calibri"/>
-          <w:sz w:val="12"/>
-          <w:szCs w:val="12"/>
-        </w:rPr>
-        <w:t>) What</w:t>
-      </w:r>
-      <w:r>
-        <w:rPr>
-          <w:rFonts w:ascii="Calibri" w:hAnsi="Calibri" w:cs="Calibri"/>
-          <w:sz w:val="12"/>
-          <w:szCs w:val="12"/>
-        </w:rPr>
-        <w:t xml:space="preserve"> is the difference between protection and security? </w:t>
+        <w:t xml:space="preserve">27) What is the difference between protection and security? </w:t>
       </w:r>
       <w:r>
         <w:rPr>
@@ -1964,37 +1870,7 @@
           <w:sz w:val="12"/>
           <w:szCs w:val="12"/>
         </w:rPr>
-        <w:t>acquire (</w:t>
-      </w:r>
-      <w:r>
-        <w:rPr>
-          <w:rFonts w:ascii="Calibri" w:hAnsi="Calibri" w:cs="Calibri"/>
-          <w:b/>
-          <w:bCs/>
-          <w:sz w:val="12"/>
-          <w:szCs w:val="12"/>
-        </w:rPr>
-        <w:t xml:space="preserve">) followed by </w:t>
-      </w:r>
-      <w:r>
-        <w:rPr>
-          <w:rFonts w:ascii="Calibri" w:hAnsi="Calibri" w:cs="Calibri"/>
-          <w:b/>
-          <w:bCs/>
-          <w:sz w:val="12"/>
-          <w:szCs w:val="12"/>
-        </w:rPr>
-        <w:t>release (</w:t>
-      </w:r>
-      <w:r>
-        <w:rPr>
-          <w:rFonts w:ascii="Calibri" w:hAnsi="Calibri" w:cs="Calibri"/>
-          <w:b/>
-          <w:bCs/>
-          <w:sz w:val="12"/>
-          <w:szCs w:val="12"/>
-        </w:rPr>
-        <w:t xml:space="preserve">) </w:t>
+        <w:t xml:space="preserve">acquire () followed by release () </w:t>
       </w:r>
       <w:r>
         <w:rPr>
@@ -2107,23 +1983,7 @@
           <w:sz w:val="12"/>
           <w:szCs w:val="12"/>
         </w:rPr>
-        <w:t xml:space="preserve">a) Two of the main design goals in building an operating system are fairness and </w:t>
-      </w:r>
-      <w:r>
-        <w:rPr>
-          <w:rFonts w:ascii="Calibri" w:hAnsi="Calibri" w:cs="Calibri"/>
-          <w:sz w:val="12"/>
-          <w:szCs w:val="12"/>
-        </w:rPr>
-        <w:t>real-time</w:t>
-      </w:r>
-      <w:r>
-        <w:rPr>
-          <w:rFonts w:ascii="Calibri" w:hAnsi="Calibri" w:cs="Calibri"/>
-          <w:sz w:val="12"/>
-          <w:szCs w:val="12"/>
-        </w:rPr>
-        <w:t xml:space="preserve">. Explain if these design goals contradict each other or not. </w:t>
+        <w:t xml:space="preserve">a) Two of the main design goals in building an operating system are fairness and real-time. Explain if these design goals contradict each other or not. </w:t>
       </w:r>
       <w:r>
         <w:rPr>
@@ -2226,23 +2086,7 @@
           <w:sz w:val="12"/>
           <w:szCs w:val="12"/>
         </w:rPr>
-        <w:t xml:space="preserve">Each thread should have its own stack since it may </w:t>
-      </w:r>
-      <w:r>
-        <w:rPr>
-          <w:rFonts w:ascii="Calibri" w:hAnsi="Calibri" w:cs="Calibri"/>
-          <w:sz w:val="12"/>
-          <w:szCs w:val="12"/>
-        </w:rPr>
-        <w:t>call</w:t>
-      </w:r>
-      <w:r>
-        <w:rPr>
-          <w:rFonts w:ascii="Calibri" w:hAnsi="Calibri" w:cs="Calibri"/>
-          <w:sz w:val="12"/>
-          <w:szCs w:val="12"/>
-        </w:rPr>
-        <w:t xml:space="preserve"> procedures on its own, so it must have its own stack for the local variables, return addresses, and so on. </w:t>
+        <w:t xml:space="preserve">Each thread should have its own stack since it may call procedures on its own, so it must have its own stack for the local variables, return addresses, and so on. </w:t>
       </w:r>
       <w:r>
         <w:rPr>
@@ -2436,6 +2280,71 @@
           <w:szCs w:val="12"/>
         </w:rPr>
       </w:pPr>
+      <w:r>
+        <w:rPr>
+          <w:rFonts w:ascii="Calibri" w:eastAsia="Times New Roman" w:hAnsi="Calibri" w:cs="Calibri"/>
+          <w:b/>
+          <w:bCs/>
+          <w:noProof/>
+          <w:sz w:val="12"/>
+          <w:szCs w:val="12"/>
+        </w:rPr>
+        <w:drawing>
+          <wp:anchor distT="0" distB="0" distL="114300" distR="114300" simplePos="0" relativeHeight="251669504" behindDoc="0" locked="0" layoutInCell="1" allowOverlap="1" wp14:anchorId="669FEDA0" wp14:editId="0CA468AF">
+            <wp:simplePos x="0" y="0"/>
+            <wp:positionH relativeFrom="column">
+              <wp:posOffset>5067772</wp:posOffset>
+            </wp:positionH>
+            <wp:positionV relativeFrom="paragraph">
+              <wp:posOffset>1226260</wp:posOffset>
+            </wp:positionV>
+            <wp:extent cx="2384087" cy="516047"/>
+            <wp:effectExtent l="0" t="0" r="3810" b="5080"/>
+            <wp:wrapSquare wrapText="bothSides"/>
+            <wp:docPr id="12" name="Picture 12" descr="A screenshot of a cell phone&#10;&#10;Description automatically generated"/>
+            <wp:cNvGraphicFramePr>
+              <a:graphicFrameLocks xmlns:a="http://schemas.openxmlformats.org/drawingml/2006/main" noChangeAspect="1"/>
+            </wp:cNvGraphicFramePr>
+            <a:graphic xmlns:a="http://schemas.openxmlformats.org/drawingml/2006/main">
+              <a:graphicData uri="http://schemas.openxmlformats.org/drawingml/2006/picture">
+                <pic:pic xmlns:pic="http://schemas.openxmlformats.org/drawingml/2006/picture">
+                  <pic:nvPicPr>
+                    <pic:cNvPr id="12" name="Screen Shot 2020-02-13 at 12.19.58 PM.png"/>
+                    <pic:cNvPicPr/>
+                  </pic:nvPicPr>
+                  <pic:blipFill>
+                    <a:blip r:embed="rId13" cstate="print">
+                      <a:extLst>
+                        <a:ext uri="{28A0092B-C50C-407E-A947-70E740481C1C}">
+                          <a14:useLocalDpi xmlns:a14="http://schemas.microsoft.com/office/drawing/2010/main" val="0"/>
+                        </a:ext>
+                      </a:extLst>
+                    </a:blip>
+                    <a:stretch>
+                      <a:fillRect/>
+                    </a:stretch>
+                  </pic:blipFill>
+                  <pic:spPr>
+                    <a:xfrm>
+                      <a:off x="0" y="0"/>
+                      <a:ext cx="2384087" cy="516047"/>
+                    </a:xfrm>
+                    <a:prstGeom prst="rect">
+                      <a:avLst/>
+                    </a:prstGeom>
+                  </pic:spPr>
+                </pic:pic>
+              </a:graphicData>
+            </a:graphic>
+            <wp14:sizeRelH relativeFrom="page">
+              <wp14:pctWidth>0</wp14:pctWidth>
+            </wp14:sizeRelH>
+            <wp14:sizeRelV relativeFrom="page">
+              <wp14:pctHeight>0</wp14:pctHeight>
+            </wp14:sizeRelV>
+          </wp:anchor>
+        </w:drawing>
+      </w:r>
       <w:r>
         <w:rPr>
           <w:rFonts w:ascii="Calibri" w:eastAsia="Times New Roman" w:hAnsi="Calibri" w:cs="Calibri"/>
@@ -2469,7 +2378,7 @@
                     <pic:cNvPicPr/>
                   </pic:nvPicPr>
                   <pic:blipFill>
-                    <a:blip r:embed="rId13" cstate="print">
+                    <a:blip r:embed="rId14" cstate="print">
                       <a:extLst>
                         <a:ext uri="{28A0092B-C50C-407E-A947-70E740481C1C}">
                           <a14:useLocalDpi xmlns:a14="http://schemas.microsoft.com/office/drawing/2010/main" val="0"/>
@@ -2534,7 +2443,7 @@
                     <pic:cNvPicPr/>
                   </pic:nvPicPr>
                   <pic:blipFill>
-                    <a:blip r:embed="rId14" cstate="print">
+                    <a:blip r:embed="rId15" cstate="print">
                       <a:extLst>
                         <a:ext uri="{28A0092B-C50C-407E-A947-70E740481C1C}">
                           <a14:useLocalDpi xmlns:a14="http://schemas.microsoft.com/office/drawing/2010/main" val="0"/>
@@ -2576,6 +2485,8 @@
           <w:szCs w:val="12"/>
         </w:rPr>
       </w:pPr>
+      <w:bookmarkStart w:id="0" w:name="_GoBack"/>
+      <w:bookmarkEnd w:id="0"/>
     </w:p>
     <w:p>
       <w:pPr>
@@ -2622,20 +2533,6 @@
           <w:szCs w:val="12"/>
         </w:rPr>
       </w:pPr>
-      <w:bookmarkStart w:id="0" w:name="_GoBack"/>
-    </w:p>
-    <w:bookmarkEnd w:id="0"/>
-    <w:p>
-      <w:pPr>
-        <w:spacing w:before="100" w:beforeAutospacing="1" w:after="100" w:afterAutospacing="1"/>
-        <w:rPr>
-          <w:rFonts w:ascii="Calibri" w:eastAsia="Times New Roman" w:hAnsi="Calibri" w:cs="Calibri"/>
-          <w:b/>
-          <w:bCs/>
-          <w:sz w:val="12"/>
-          <w:szCs w:val="12"/>
-        </w:rPr>
-      </w:pPr>
     </w:p>
     <w:p>
       <w:pPr>
@@ -2730,67 +2627,16 @@
           <w:szCs w:val="12"/>
         </w:rPr>
         <w:drawing>
-          <wp:inline distT="0" distB="0" distL="0" distR="0" wp14:anchorId="669FEDA0" wp14:editId="48371497">
-            <wp:extent cx="2133134" cy="461727"/>
-            <wp:effectExtent l="0" t="0" r="635" b="0"/>
-            <wp:docPr id="12" name="Picture 12" descr="A screenshot of a cell phone&#10;&#10;Description automatically generated"/>
-            <wp:cNvGraphicFramePr>
-              <a:graphicFrameLocks xmlns:a="http://schemas.openxmlformats.org/drawingml/2006/main" noChangeAspect="1"/>
-            </wp:cNvGraphicFramePr>
-            <a:graphic xmlns:a="http://schemas.openxmlformats.org/drawingml/2006/main">
-              <a:graphicData uri="http://schemas.openxmlformats.org/drawingml/2006/picture">
-                <pic:pic xmlns:pic="http://schemas.openxmlformats.org/drawingml/2006/picture">
-                  <pic:nvPicPr>
-                    <pic:cNvPr id="12" name="Screen Shot 2020-02-13 at 12.19.58 PM.png"/>
-                    <pic:cNvPicPr/>
-                  </pic:nvPicPr>
-                  <pic:blipFill>
-                    <a:blip r:embed="rId15" cstate="print">
-                      <a:extLst>
-                        <a:ext uri="{28A0092B-C50C-407E-A947-70E740481C1C}">
-                          <a14:useLocalDpi xmlns:a14="http://schemas.microsoft.com/office/drawing/2010/main" val="0"/>
-                        </a:ext>
-                      </a:extLst>
-                    </a:blip>
-                    <a:stretch>
-                      <a:fillRect/>
-                    </a:stretch>
-                  </pic:blipFill>
-                  <pic:spPr>
-                    <a:xfrm>
-                      <a:off x="0" y="0"/>
-                      <a:ext cx="2159195" cy="467368"/>
-                    </a:xfrm>
-                    <a:prstGeom prst="rect">
-                      <a:avLst/>
-                    </a:prstGeom>
-                  </pic:spPr>
-                </pic:pic>
-              </a:graphicData>
-            </a:graphic>
-          </wp:inline>
-        </w:drawing>
-      </w:r>
-      <w:r>
-        <w:rPr>
-          <w:rFonts w:ascii="Calibri" w:eastAsia="Times New Roman" w:hAnsi="Calibri" w:cs="Calibri"/>
-          <w:b/>
-          <w:bCs/>
-          <w:noProof/>
-          <w:sz w:val="12"/>
-          <w:szCs w:val="12"/>
-        </w:rPr>
-        <w:drawing>
-          <wp:anchor distT="0" distB="0" distL="114300" distR="114300" simplePos="0" relativeHeight="251668480" behindDoc="0" locked="0" layoutInCell="1" allowOverlap="1" wp14:anchorId="397F9D4A" wp14:editId="521E5EB3">
+          <wp:anchor distT="0" distB="0" distL="114300" distR="114300" simplePos="0" relativeHeight="251668480" behindDoc="0" locked="0" layoutInCell="1" allowOverlap="1" wp14:anchorId="397F9D4A" wp14:editId="123E8194">
             <wp:simplePos x="0" y="0"/>
             <wp:positionH relativeFrom="column">
               <wp:posOffset>-5715</wp:posOffset>
             </wp:positionH>
             <wp:positionV relativeFrom="paragraph">
-              <wp:posOffset>0</wp:posOffset>
+              <wp:posOffset>270510</wp:posOffset>
             </wp:positionV>
-            <wp:extent cx="1339850" cy="2057400"/>
-            <wp:effectExtent l="0" t="0" r="6350" b="0"/>
+            <wp:extent cx="1955165" cy="3002915"/>
+            <wp:effectExtent l="0" t="0" r="635" b="0"/>
             <wp:wrapSquare wrapText="bothSides"/>
             <wp:docPr id="11" name="Picture 11" descr="A screenshot of a cell phone&#10;&#10;Description automatically generated"/>
             <wp:cNvGraphicFramePr>
@@ -2818,7 +2664,7 @@
                   <pic:spPr>
                     <a:xfrm>
                       <a:off x="0" y="0"/>
-                      <a:ext cx="1339850" cy="2057400"/>
+                      <a:ext cx="1955165" cy="3002915"/>
                     </a:xfrm>
                     <a:prstGeom prst="rect">
                       <a:avLst/>
@@ -2836,6 +2682,18 @@
           </wp:anchor>
         </w:drawing>
       </w:r>
+    </w:p>
+    <w:p>
+      <w:pPr>
+        <w:spacing w:before="100" w:beforeAutospacing="1" w:after="100" w:afterAutospacing="1"/>
+        <w:rPr>
+          <w:rFonts w:ascii="Calibri" w:eastAsia="Times New Roman" w:hAnsi="Calibri" w:cs="Calibri"/>
+          <w:b/>
+          <w:bCs/>
+          <w:sz w:val="12"/>
+          <w:szCs w:val="12"/>
+        </w:rPr>
+      </w:pPr>
     </w:p>
     <w:sectPr>
       <w:pgSz w:w="15840" w:h="12240" w:orient="landscape"/>

</xml_diff>